<commit_message>
updated Project_compumat file - added some formulas
</commit_message>
<xml_diff>
--- a/COMPUMAT/Projecto_COMP.docx
+++ b/COMPUMAT/Projecto_COMP.docx
@@ -3848,6 +3848,522 @@
           </wp:anchor>
         </w:drawing>
       </w:r>
+      <m:oMath xmlns:m="http://schemas.openxmlformats.org/officeDocument/2006/math">
+        <m:r>
+          <w:rPr>
+            <w:rFonts w:ascii="Cambria Math" w:hAnsi="Cambria Math"/>
+          </w:rPr>
+          <m:t xml:space="preserve">x</m:t>
+        </m:r>
+        <m:d>
+          <m:dPr>
+            <m:begChr m:val="("/>
+            <m:endChr m:val=")"/>
+          </m:dPr>
+          <m:e>
+            <m:r>
+              <w:rPr>
+                <w:rFonts w:ascii="Cambria Math" w:hAnsi="Cambria Math"/>
+              </w:rPr>
+              <m:t xml:space="preserve">q</m:t>
+            </m:r>
+          </m:e>
+        </m:d>
+        <m:r>
+          <w:rPr>
+            <w:rFonts w:ascii="Cambria Math" w:hAnsi="Cambria Math"/>
+          </w:rPr>
+          <m:t xml:space="preserve">=</m:t>
+        </m:r>
+        <m:d>
+          <m:dPr>
+            <m:begChr m:val="{"/>
+            <m:endChr m:val="}"/>
+          </m:dPr>
+          <m:e>
+            <m:sSub>
+              <m:e>
+                <m:r>
+                  <w:rPr>
+                    <w:rFonts w:ascii="Cambria Math" w:hAnsi="Cambria Math"/>
+                  </w:rPr>
+                  <m:t xml:space="preserve">x</m:t>
+                </m:r>
+              </m:e>
+              <m:sub>
+                <m:r>
+                  <w:rPr>
+                    <w:rFonts w:ascii="Cambria Math" w:hAnsi="Cambria Math"/>
+                  </w:rPr>
+                  <m:t xml:space="preserve">i</m:t>
+                </m:r>
+              </m:sub>
+            </m:sSub>
+            <m:d>
+              <m:dPr>
+                <m:begChr m:val="("/>
+                <m:endChr m:val=")"/>
+              </m:dPr>
+              <m:e>
+                <m:r>
+                  <w:rPr>
+                    <w:rFonts w:ascii="Cambria Math" w:hAnsi="Cambria Math"/>
+                  </w:rPr>
+                  <m:t xml:space="preserve">q</m:t>
+                </m:r>
+              </m:e>
+            </m:d>
+            <m:r>
+              <w:rPr>
+                <w:rFonts w:ascii="Cambria Math" w:hAnsi="Cambria Math"/>
+              </w:rPr>
+              <m:t xml:space="preserve">=</m:t>
+            </m:r>
+            <m:r>
+              <w:rPr>
+                <w:rFonts w:ascii="Cambria Math" w:hAnsi="Cambria Math"/>
+              </w:rPr>
+              <m:t xml:space="preserve">x</m:t>
+            </m:r>
+            <m:d>
+              <m:dPr>
+                <m:begChr m:val="("/>
+                <m:endChr m:val=")"/>
+              </m:dPr>
+              <m:e>
+                <m:r>
+                  <w:rPr>
+                    <w:rFonts w:ascii="Cambria Math" w:hAnsi="Cambria Math"/>
+                  </w:rPr>
+                  <m:t xml:space="preserve">i</m:t>
+                </m:r>
+              </m:e>
+            </m:d>
+            <m:r>
+              <w:rPr>
+                <w:rFonts w:ascii="Cambria Math" w:hAnsi="Cambria Math"/>
+              </w:rPr>
+              <m:t xml:space="preserve">+</m:t>
+            </m:r>
+            <m:r>
+              <w:rPr>
+                <w:rFonts w:ascii="Cambria Math" w:hAnsi="Cambria Math"/>
+              </w:rPr>
+              <m:t xml:space="preserve">q</m:t>
+            </m:r>
+            <m:d>
+              <m:dPr>
+                <m:begChr m:val="("/>
+                <m:endChr m:val=")"/>
+              </m:dPr>
+              <m:e>
+                <m:r>
+                  <w:rPr>
+                    <w:rFonts w:ascii="Cambria Math" w:hAnsi="Cambria Math"/>
+                  </w:rPr>
+                  <m:t xml:space="preserve">x</m:t>
+                </m:r>
+                <m:d>
+                  <m:dPr>
+                    <m:begChr m:val="("/>
+                    <m:endChr m:val=")"/>
+                  </m:dPr>
+                  <m:e>
+                    <m:r>
+                      <w:rPr>
+                        <w:rFonts w:ascii="Cambria Math" w:hAnsi="Cambria Math"/>
+                      </w:rPr>
+                      <m:t xml:space="preserve">i</m:t>
+                    </m:r>
+                    <m:r>
+                      <w:rPr>
+                        <w:rFonts w:ascii="Cambria Math" w:hAnsi="Cambria Math"/>
+                      </w:rPr>
+                      <m:t xml:space="preserve">+</m:t>
+                    </m:r>
+                    <m:r>
+                      <w:rPr>
+                        <w:rFonts w:ascii="Cambria Math" w:hAnsi="Cambria Math"/>
+                      </w:rPr>
+                      <m:t xml:space="preserve">1</m:t>
+                    </m:r>
+                  </m:e>
+                </m:d>
+                <m:r>
+                  <w:rPr>
+                    <w:rFonts w:ascii="Cambria Math" w:hAnsi="Cambria Math"/>
+                  </w:rPr>
+                  <m:t xml:space="preserve">−</m:t>
+                </m:r>
+                <m:r>
+                  <w:rPr>
+                    <w:rFonts w:ascii="Cambria Math" w:hAnsi="Cambria Math"/>
+                  </w:rPr>
+                  <m:t xml:space="preserve">x</m:t>
+                </m:r>
+                <m:d>
+                  <m:dPr>
+                    <m:begChr m:val="("/>
+                    <m:endChr m:val=")"/>
+                  </m:dPr>
+                  <m:e>
+                    <m:r>
+                      <w:rPr>
+                        <w:rFonts w:ascii="Cambria Math" w:hAnsi="Cambria Math"/>
+                      </w:rPr>
+                      <m:t xml:space="preserve">i</m:t>
+                    </m:r>
+                  </m:e>
+                </m:d>
+              </m:e>
+            </m:d>
+          </m:e>
+        </m:d>
+      </m:oMath>
+      <m:oMath xmlns:m="http://schemas.openxmlformats.org/officeDocument/2006/math">
+        <m:r>
+          <w:rPr>
+            <w:rFonts w:ascii="Cambria Math" w:hAnsi="Cambria Math"/>
+          </w:rPr>
+          <m:t xml:space="preserve">y</m:t>
+        </m:r>
+        <m:d>
+          <m:dPr>
+            <m:begChr m:val="("/>
+            <m:endChr m:val=")"/>
+          </m:dPr>
+          <m:e>
+            <m:r>
+              <w:rPr>
+                <w:rFonts w:ascii="Cambria Math" w:hAnsi="Cambria Math"/>
+              </w:rPr>
+              <m:t xml:space="preserve">q</m:t>
+            </m:r>
+          </m:e>
+        </m:d>
+        <m:r>
+          <w:rPr>
+            <w:rFonts w:ascii="Cambria Math" w:hAnsi="Cambria Math"/>
+          </w:rPr>
+          <m:t xml:space="preserve">=</m:t>
+        </m:r>
+        <m:d>
+          <m:dPr>
+            <m:begChr m:val="{"/>
+            <m:endChr m:val="}"/>
+          </m:dPr>
+          <m:e>
+            <m:sSub>
+              <m:e>
+                <m:r>
+                  <w:rPr>
+                    <w:rFonts w:ascii="Cambria Math" w:hAnsi="Cambria Math"/>
+                  </w:rPr>
+                  <m:t xml:space="preserve">y</m:t>
+                </m:r>
+              </m:e>
+              <m:sub>
+                <m:r>
+                  <w:rPr>
+                    <w:rFonts w:ascii="Cambria Math" w:hAnsi="Cambria Math"/>
+                  </w:rPr>
+                  <m:t xml:space="preserve">i</m:t>
+                </m:r>
+              </m:sub>
+            </m:sSub>
+            <m:d>
+              <m:dPr>
+                <m:begChr m:val="("/>
+                <m:endChr m:val=")"/>
+              </m:dPr>
+              <m:e>
+                <m:r>
+                  <w:rPr>
+                    <w:rFonts w:ascii="Cambria Math" w:hAnsi="Cambria Math"/>
+                  </w:rPr>
+                  <m:t xml:space="preserve">q</m:t>
+                </m:r>
+              </m:e>
+            </m:d>
+            <m:r>
+              <w:rPr>
+                <w:rFonts w:ascii="Cambria Math" w:hAnsi="Cambria Math"/>
+              </w:rPr>
+              <m:t xml:space="preserve">=</m:t>
+            </m:r>
+            <m:r>
+              <w:rPr>
+                <w:rFonts w:ascii="Cambria Math" w:hAnsi="Cambria Math"/>
+              </w:rPr>
+              <m:t xml:space="preserve">y</m:t>
+            </m:r>
+            <m:d>
+              <m:dPr>
+                <m:begChr m:val="("/>
+                <m:endChr m:val=")"/>
+              </m:dPr>
+              <m:e>
+                <m:r>
+                  <w:rPr>
+                    <w:rFonts w:ascii="Cambria Math" w:hAnsi="Cambria Math"/>
+                  </w:rPr>
+                  <m:t xml:space="preserve">i</m:t>
+                </m:r>
+              </m:e>
+            </m:d>
+            <m:r>
+              <w:rPr>
+                <w:rFonts w:ascii="Cambria Math" w:hAnsi="Cambria Math"/>
+              </w:rPr>
+              <m:t xml:space="preserve">+</m:t>
+            </m:r>
+            <m:r>
+              <w:rPr>
+                <w:rFonts w:ascii="Cambria Math" w:hAnsi="Cambria Math"/>
+              </w:rPr>
+              <m:t xml:space="preserve">q</m:t>
+            </m:r>
+            <m:d>
+              <m:dPr>
+                <m:begChr m:val="("/>
+                <m:endChr m:val=")"/>
+              </m:dPr>
+              <m:e>
+                <m:r>
+                  <w:rPr>
+                    <w:rFonts w:ascii="Cambria Math" w:hAnsi="Cambria Math"/>
+                  </w:rPr>
+                  <m:t xml:space="preserve">y</m:t>
+                </m:r>
+                <m:d>
+                  <m:dPr>
+                    <m:begChr m:val="("/>
+                    <m:endChr m:val=")"/>
+                  </m:dPr>
+                  <m:e>
+                    <m:r>
+                      <w:rPr>
+                        <w:rFonts w:ascii="Cambria Math" w:hAnsi="Cambria Math"/>
+                      </w:rPr>
+                      <m:t xml:space="preserve">i</m:t>
+                    </m:r>
+                    <m:r>
+                      <w:rPr>
+                        <w:rFonts w:ascii="Cambria Math" w:hAnsi="Cambria Math"/>
+                      </w:rPr>
+                      <m:t xml:space="preserve">+</m:t>
+                    </m:r>
+                    <m:r>
+                      <w:rPr>
+                        <w:rFonts w:ascii="Cambria Math" w:hAnsi="Cambria Math"/>
+                      </w:rPr>
+                      <m:t xml:space="preserve">1</m:t>
+                    </m:r>
+                  </m:e>
+                </m:d>
+                <m:r>
+                  <w:rPr>
+                    <w:rFonts w:ascii="Cambria Math" w:hAnsi="Cambria Math"/>
+                  </w:rPr>
+                  <m:t xml:space="preserve">−</m:t>
+                </m:r>
+                <m:r>
+                  <w:rPr>
+                    <w:rFonts w:ascii="Cambria Math" w:hAnsi="Cambria Math"/>
+                  </w:rPr>
+                  <m:t xml:space="preserve">y</m:t>
+                </m:r>
+                <m:d>
+                  <m:dPr>
+                    <m:begChr m:val="("/>
+                    <m:endChr m:val=")"/>
+                  </m:dPr>
+                  <m:e>
+                    <m:r>
+                      <w:rPr>
+                        <w:rFonts w:ascii="Cambria Math" w:hAnsi="Cambria Math"/>
+                      </w:rPr>
+                      <m:t xml:space="preserve">i</m:t>
+                    </m:r>
+                  </m:e>
+                </m:d>
+              </m:e>
+            </m:d>
+          </m:e>
+        </m:d>
+      </m:oMath>
+      <m:oMath xmlns:m="http://schemas.openxmlformats.org/officeDocument/2006/math">
+        <m:r>
+          <w:rPr>
+            <w:rFonts w:ascii="Cambria Math" w:hAnsi="Cambria Math"/>
+          </w:rPr>
+          <m:t xml:space="preserve">x</m:t>
+        </m:r>
+        <m:d>
+          <m:dPr>
+            <m:begChr m:val="("/>
+            <m:endChr m:val=")"/>
+          </m:dPr>
+          <m:e>
+            <m:r>
+              <w:rPr>
+                <w:rFonts w:ascii="Cambria Math" w:hAnsi="Cambria Math"/>
+              </w:rPr>
+              <m:t xml:space="preserve">q</m:t>
+            </m:r>
+          </m:e>
+        </m:d>
+        <m:r>
+          <w:rPr>
+            <w:rFonts w:ascii="Cambria Math" w:hAnsi="Cambria Math"/>
+          </w:rPr>
+          <m:t xml:space="preserve">=</m:t>
+        </m:r>
+        <m:d>
+          <m:dPr>
+            <m:begChr m:val="{"/>
+            <m:endChr m:val="}"/>
+          </m:dPr>
+          <m:e>
+            <m:sSub>
+              <m:e>
+                <m:r>
+                  <w:rPr>
+                    <w:rFonts w:ascii="Cambria Math" w:hAnsi="Cambria Math"/>
+                  </w:rPr>
+                  <m:t xml:space="preserve">x</m:t>
+                </m:r>
+              </m:e>
+              <m:sub>
+                <m:r>
+                  <w:rPr>
+                    <w:rFonts w:ascii="Cambria Math" w:hAnsi="Cambria Math"/>
+                  </w:rPr>
+                  <m:t xml:space="preserve">i</m:t>
+                </m:r>
+              </m:sub>
+            </m:sSub>
+            <m:d>
+              <m:dPr>
+                <m:begChr m:val="("/>
+                <m:endChr m:val=")"/>
+              </m:dPr>
+              <m:e>
+                <m:r>
+                  <w:rPr>
+                    <w:rFonts w:ascii="Cambria Math" w:hAnsi="Cambria Math"/>
+                  </w:rPr>
+                  <m:t xml:space="preserve">q</m:t>
+                </m:r>
+              </m:e>
+            </m:d>
+            <m:r>
+              <w:rPr>
+                <w:rFonts w:ascii="Cambria Math" w:hAnsi="Cambria Math"/>
+              </w:rPr>
+              <m:t xml:space="preserve">=</m:t>
+            </m:r>
+            <m:r>
+              <w:rPr>
+                <w:rFonts w:ascii="Cambria Math" w:hAnsi="Cambria Math"/>
+              </w:rPr>
+              <m:t xml:space="preserve">x</m:t>
+            </m:r>
+            <m:d>
+              <m:dPr>
+                <m:begChr m:val="("/>
+                <m:endChr m:val=")"/>
+              </m:dPr>
+              <m:e>
+                <m:r>
+                  <w:rPr>
+                    <w:rFonts w:ascii="Cambria Math" w:hAnsi="Cambria Math"/>
+                  </w:rPr>
+                  <m:t xml:space="preserve">i</m:t>
+                </m:r>
+              </m:e>
+            </m:d>
+            <m:r>
+              <w:rPr>
+                <w:rFonts w:ascii="Cambria Math" w:hAnsi="Cambria Math"/>
+              </w:rPr>
+              <m:t xml:space="preserve">+</m:t>
+            </m:r>
+            <m:r>
+              <w:rPr>
+                <w:rFonts w:ascii="Cambria Math" w:hAnsi="Cambria Math"/>
+              </w:rPr>
+              <m:t xml:space="preserve">q</m:t>
+            </m:r>
+            <m:d>
+              <m:dPr>
+                <m:begChr m:val="("/>
+                <m:endChr m:val=")"/>
+              </m:dPr>
+              <m:e>
+                <m:r>
+                  <w:rPr>
+                    <w:rFonts w:ascii="Cambria Math" w:hAnsi="Cambria Math"/>
+                  </w:rPr>
+                  <m:t xml:space="preserve">x</m:t>
+                </m:r>
+                <m:d>
+                  <m:dPr>
+                    <m:begChr m:val="("/>
+                    <m:endChr m:val=")"/>
+                  </m:dPr>
+                  <m:e>
+                    <m:r>
+                      <w:rPr>
+                        <w:rFonts w:ascii="Cambria Math" w:hAnsi="Cambria Math"/>
+                      </w:rPr>
+                      <m:t xml:space="preserve">i</m:t>
+                    </m:r>
+                    <m:r>
+                      <w:rPr>
+                        <w:rFonts w:ascii="Cambria Math" w:hAnsi="Cambria Math"/>
+                      </w:rPr>
+                      <m:t xml:space="preserve">+</m:t>
+                    </m:r>
+                    <m:r>
+                      <w:rPr>
+                        <w:rFonts w:ascii="Cambria Math" w:hAnsi="Cambria Math"/>
+                      </w:rPr>
+                      <m:t xml:space="preserve">1</m:t>
+                    </m:r>
+                  </m:e>
+                </m:d>
+                <m:r>
+                  <w:rPr>
+                    <w:rFonts w:ascii="Cambria Math" w:hAnsi="Cambria Math"/>
+                  </w:rPr>
+                  <m:t xml:space="preserve">−</m:t>
+                </m:r>
+                <m:r>
+                  <w:rPr>
+                    <w:rFonts w:ascii="Cambria Math" w:hAnsi="Cambria Math"/>
+                  </w:rPr>
+                  <m:t xml:space="preserve">x</m:t>
+                </m:r>
+                <m:d>
+                  <m:dPr>
+                    <m:begChr m:val="("/>
+                    <m:endChr m:val=")"/>
+                  </m:dPr>
+                  <m:e>
+                    <m:r>
+                      <w:rPr>
+                        <w:rFonts w:ascii="Cambria Math" w:hAnsi="Cambria Math"/>
+                      </w:rPr>
+                      <m:t xml:space="preserve">i</m:t>
+                    </m:r>
+                  </m:e>
+                </m:d>
+              </m:e>
+            </m:d>
+          </m:e>
+        </m:d>
+      </m:oMath>
     </w:p>
     <w:p>
       <w:pPr>
@@ -4277,378 +4793,706 @@
         <w:spacing w:lineRule="auto" w:line="240"/>
         <w:jc w:val="both"/>
         <w:rPr>
-          <w:b w:val="false"/>
+          <w:rFonts w:ascii="Times New Roman" w:hAnsi="Times New Roman" w:cs="Times New Roman"/>
+          <w:b/>
+          <w:b/>
+          <w:bCs/>
+          <w:sz w:val="20"/>
+          <w:szCs w:val="20"/>
+        </w:rPr>
+      </w:pPr>
+      <w:r>
+        <w:rPr>
+          <w:rFonts w:cs="Times New Roman" w:ascii="Times New Roman" w:hAnsi="Times New Roman"/>
           <w:b w:val="false"/>
           <w:bCs w:val="false"/>
-        </w:rPr>
-      </w:pPr>
-      <w:r>
-        <w:rPr>
-          <w:rFonts w:cs="Times New Roman" w:ascii="Times New Roman" w:hAnsi="Times New Roman"/>
+          <w:sz w:val="20"/>
+          <w:szCs w:val="20"/>
+        </w:rPr>
+      </w:r>
+      <m:oMath xmlns:m="http://schemas.openxmlformats.org/officeDocument/2006/math"/>
+    </w:p>
+    <w:p>
+      <w:pPr>
+        <w:pStyle w:val="Normal"/>
+        <w:spacing w:lineRule="auto" w:line="240"/>
+        <w:jc w:val="both"/>
+        <w:rPr>
+          <w:rFonts w:ascii="Times New Roman" w:hAnsi="Times New Roman" w:cs="Times New Roman"/>
+          <w:b/>
           <w:b/>
           <w:bCs/>
           <w:sz w:val="20"/>
           <w:szCs w:val="20"/>
         </w:rPr>
+      </w:pPr>
+      <w:r>
+        <w:rPr>
+          <w:rFonts w:cs="Times New Roman" w:ascii="Times New Roman" w:hAnsi="Times New Roman"/>
+          <w:b w:val="false"/>
+          <w:bCs w:val="false"/>
+          <w:sz w:val="20"/>
+          <w:szCs w:val="20"/>
+        </w:rPr>
+      </w:r>
+      <m:oMath xmlns:m="http://schemas.openxmlformats.org/officeDocument/2006/math">
+        <m:r>
+          <w:rPr>
+            <w:rFonts w:ascii="Cambria Math" w:hAnsi="Cambria Math"/>
+          </w:rPr>
+          <m:t xml:space="preserve">y</m:t>
+        </m:r>
+        <m:d>
+          <m:dPr>
+            <m:begChr m:val="("/>
+            <m:endChr m:val=")"/>
+          </m:dPr>
+          <m:e>
+            <m:r>
+              <w:rPr>
+                <w:rFonts w:ascii="Cambria Math" w:hAnsi="Cambria Math"/>
+              </w:rPr>
+              <m:t xml:space="preserve">ξ</m:t>
+            </m:r>
+            <m:r>
+              <w:rPr>
+                <w:rFonts w:ascii="Cambria Math" w:hAnsi="Cambria Math"/>
+              </w:rPr>
+              <m:t xml:space="preserve">,</m:t>
+            </m:r>
+            <m:r>
+              <w:rPr>
+                <w:rFonts w:ascii="Cambria Math" w:hAnsi="Cambria Math"/>
+              </w:rPr>
+              <m:t xml:space="preserve">η</m:t>
+            </m:r>
+          </m:e>
+        </m:d>
+        <m:r>
+          <w:rPr>
+            <w:rFonts w:ascii="Cambria Math" w:hAnsi="Cambria Math"/>
+          </w:rPr>
+          <m:t xml:space="preserve">=</m:t>
+        </m:r>
+        <m:d>
+          <m:dPr>
+            <m:begChr m:val="("/>
+            <m:endChr m:val=")"/>
+          </m:dPr>
+          <m:e>
+            <m:r>
+              <w:rPr>
+                <w:rFonts w:ascii="Cambria Math" w:hAnsi="Cambria Math"/>
+              </w:rPr>
+              <m:t xml:space="preserve">1</m:t>
+            </m:r>
+            <m:r>
+              <w:rPr>
+                <w:rFonts w:ascii="Cambria Math" w:hAnsi="Cambria Math"/>
+              </w:rPr>
+              <m:t xml:space="preserve">−</m:t>
+            </m:r>
+            <m:r>
+              <w:rPr>
+                <w:rFonts w:ascii="Cambria Math" w:hAnsi="Cambria Math"/>
+              </w:rPr>
+              <m:t xml:space="preserve">ξ</m:t>
+            </m:r>
+          </m:e>
+        </m:d>
+        <m:sSub>
+          <m:e>
+            <m:r>
+              <w:rPr>
+                <w:rFonts w:ascii="Cambria Math" w:hAnsi="Cambria Math"/>
+              </w:rPr>
+              <m:t xml:space="preserve">y</m:t>
+            </m:r>
+          </m:e>
+          <m:sub>
+            <m:r>
+              <w:rPr>
+                <w:rFonts w:ascii="Cambria Math" w:hAnsi="Cambria Math"/>
+              </w:rPr>
+              <m:t xml:space="preserve">l</m:t>
+            </m:r>
+          </m:sub>
+        </m:sSub>
+        <m:r>
+          <w:rPr>
+            <w:rFonts w:ascii="Cambria Math" w:hAnsi="Cambria Math"/>
+          </w:rPr>
+          <m:t xml:space="preserve">+</m:t>
+        </m:r>
+        <m:r>
+          <w:rPr>
+            <w:rFonts w:ascii="Cambria Math" w:hAnsi="Cambria Math"/>
+          </w:rPr>
+          <m:t xml:space="preserve">ξ</m:t>
+        </m:r>
+        <m:sSub>
+          <m:e>
+            <m:r>
+              <w:rPr>
+                <w:rFonts w:ascii="Cambria Math" w:hAnsi="Cambria Math"/>
+              </w:rPr>
+              <m:t xml:space="preserve">y</m:t>
+            </m:r>
+          </m:e>
+          <m:sub>
+            <m:r>
+              <w:rPr>
+                <w:rFonts w:ascii="Cambria Math" w:hAnsi="Cambria Math"/>
+              </w:rPr>
+              <m:t xml:space="preserve">r</m:t>
+            </m:r>
+          </m:sub>
+        </m:sSub>
+        <m:r>
+          <w:rPr>
+            <w:rFonts w:ascii="Cambria Math" w:hAnsi="Cambria Math"/>
+          </w:rPr>
+          <m:t xml:space="preserve">+</m:t>
+        </m:r>
+        <m:d>
+          <m:dPr>
+            <m:begChr m:val="("/>
+            <m:endChr m:val=")"/>
+          </m:dPr>
+          <m:e>
+            <m:r>
+              <w:rPr>
+                <w:rFonts w:ascii="Cambria Math" w:hAnsi="Cambria Math"/>
+              </w:rPr>
+              <m:t xml:space="preserve">1</m:t>
+            </m:r>
+            <m:r>
+              <w:rPr>
+                <w:rFonts w:ascii="Cambria Math" w:hAnsi="Cambria Math"/>
+              </w:rPr>
+              <m:t xml:space="preserve">−</m:t>
+            </m:r>
+            <m:r>
+              <w:rPr>
+                <w:rFonts w:ascii="Cambria Math" w:hAnsi="Cambria Math"/>
+              </w:rPr>
+              <m:t xml:space="preserve">η</m:t>
+            </m:r>
+          </m:e>
+        </m:d>
+        <m:sSub>
+          <m:e>
+            <m:r>
+              <w:rPr>
+                <w:rFonts w:ascii="Cambria Math" w:hAnsi="Cambria Math"/>
+              </w:rPr>
+              <m:t xml:space="preserve">y</m:t>
+            </m:r>
+          </m:e>
+          <m:sub>
+            <m:r>
+              <w:rPr>
+                <w:rFonts w:ascii="Cambria Math" w:hAnsi="Cambria Math"/>
+              </w:rPr>
+              <m:t xml:space="preserve">b</m:t>
+            </m:r>
+          </m:sub>
+        </m:sSub>
+        <m:r>
+          <w:rPr>
+            <w:rFonts w:ascii="Cambria Math" w:hAnsi="Cambria Math"/>
+          </w:rPr>
+          <m:t xml:space="preserve">+</m:t>
+        </m:r>
+        <m:r>
+          <w:rPr>
+            <w:rFonts w:ascii="Cambria Math" w:hAnsi="Cambria Math"/>
+          </w:rPr>
+          <m:t xml:space="preserve">η</m:t>
+        </m:r>
+        <m:sSub>
+          <m:e>
+            <m:r>
+              <w:rPr>
+                <w:rFonts w:ascii="Cambria Math" w:hAnsi="Cambria Math"/>
+              </w:rPr>
+              <m:t xml:space="preserve">y</m:t>
+            </m:r>
+          </m:e>
+          <m:sub>
+            <m:r>
+              <w:rPr>
+                <w:rFonts w:ascii="Cambria Math" w:hAnsi="Cambria Math"/>
+              </w:rPr>
+              <m:t xml:space="preserve">t</m:t>
+            </m:r>
+          </m:sub>
+        </m:sSub>
+        <m:r>
+          <w:rPr>
+            <w:rFonts w:ascii="Cambria Math" w:hAnsi="Cambria Math"/>
+          </w:rPr>
+          <m:t xml:space="preserve">−</m:t>
+        </m:r>
+        <m:d>
+          <m:dPr>
+            <m:begChr m:val="("/>
+            <m:endChr m:val=")"/>
+          </m:dPr>
+          <m:e>
+            <m:r>
+              <w:rPr>
+                <w:rFonts w:ascii="Cambria Math" w:hAnsi="Cambria Math"/>
+              </w:rPr>
+              <m:t xml:space="preserve">1</m:t>
+            </m:r>
+            <m:r>
+              <w:rPr>
+                <w:rFonts w:ascii="Cambria Math" w:hAnsi="Cambria Math"/>
+              </w:rPr>
+              <m:t xml:space="preserve">−</m:t>
+            </m:r>
+            <m:r>
+              <w:rPr>
+                <w:rFonts w:ascii="Cambria Math" w:hAnsi="Cambria Math"/>
+              </w:rPr>
+              <m:t xml:space="preserve">η</m:t>
+            </m:r>
+          </m:e>
+        </m:d>
+        <m:d>
+          <m:dPr>
+            <m:begChr m:val="("/>
+            <m:endChr m:val=")"/>
+          </m:dPr>
+          <m:e>
+            <m:r>
+              <w:rPr>
+                <w:rFonts w:ascii="Cambria Math" w:hAnsi="Cambria Math"/>
+              </w:rPr>
+              <m:t xml:space="preserve">1</m:t>
+            </m:r>
+            <m:r>
+              <w:rPr>
+                <w:rFonts w:ascii="Cambria Math" w:hAnsi="Cambria Math"/>
+              </w:rPr>
+              <m:t xml:space="preserve">−</m:t>
+            </m:r>
+            <m:r>
+              <w:rPr>
+                <w:rFonts w:ascii="Cambria Math" w:hAnsi="Cambria Math"/>
+              </w:rPr>
+              <m:t xml:space="preserve">ξ</m:t>
+            </m:r>
+          </m:e>
+        </m:d>
+        <m:sSub>
+          <m:e>
+            <m:r>
+              <w:rPr>
+                <w:rFonts w:ascii="Cambria Math" w:hAnsi="Cambria Math"/>
+              </w:rPr>
+              <m:t xml:space="preserve">y</m:t>
+            </m:r>
+          </m:e>
+          <m:sub>
+            <m:r>
+              <w:rPr>
+                <w:rFonts w:ascii="Cambria Math" w:hAnsi="Cambria Math"/>
+              </w:rPr>
+              <m:t xml:space="preserve">b</m:t>
+            </m:r>
+          </m:sub>
+        </m:sSub>
+        <m:d>
+          <m:dPr>
+            <m:begChr m:val="("/>
+            <m:endChr m:val=")"/>
+          </m:dPr>
+          <m:e>
+            <m:r>
+              <w:rPr>
+                <w:rFonts w:ascii="Cambria Math" w:hAnsi="Cambria Math"/>
+              </w:rPr>
+              <m:t xml:space="preserve">0</m:t>
+            </m:r>
+          </m:e>
+        </m:d>
+        <m:r>
+          <w:rPr>
+            <w:rFonts w:ascii="Cambria Math" w:hAnsi="Cambria Math"/>
+          </w:rPr>
+          <m:t xml:space="preserve">−</m:t>
+        </m:r>
+        <m:d>
+          <m:dPr>
+            <m:begChr m:val="("/>
+            <m:endChr m:val=")"/>
+          </m:dPr>
+          <m:e>
+            <m:r>
+              <w:rPr>
+                <w:rFonts w:ascii="Cambria Math" w:hAnsi="Cambria Math"/>
+              </w:rPr>
+              <m:t xml:space="preserve">1</m:t>
+            </m:r>
+            <m:r>
+              <w:rPr>
+                <w:rFonts w:ascii="Cambria Math" w:hAnsi="Cambria Math"/>
+              </w:rPr>
+              <m:t xml:space="preserve">−</m:t>
+            </m:r>
+            <m:r>
+              <w:rPr>
+                <w:rFonts w:ascii="Cambria Math" w:hAnsi="Cambria Math"/>
+              </w:rPr>
+              <m:t xml:space="preserve">ξ</m:t>
+            </m:r>
+          </m:e>
+        </m:d>
+        <m:r>
+          <w:rPr>
+            <w:rFonts w:ascii="Cambria Math" w:hAnsi="Cambria Math"/>
+          </w:rPr>
+          <m:t xml:space="preserve">η</m:t>
+        </m:r>
+        <m:sSub>
+          <m:e>
+            <m:r>
+              <w:rPr>
+                <w:rFonts w:ascii="Cambria Math" w:hAnsi="Cambria Math"/>
+              </w:rPr>
+              <m:t xml:space="preserve">y</m:t>
+            </m:r>
+          </m:e>
+          <m:sub>
+            <m:r>
+              <w:rPr>
+                <w:rFonts w:ascii="Cambria Math" w:hAnsi="Cambria Math"/>
+              </w:rPr>
+              <m:t xml:space="preserve">t</m:t>
+            </m:r>
+          </m:sub>
+        </m:sSub>
+        <m:d>
+          <m:dPr>
+            <m:begChr m:val="("/>
+            <m:endChr m:val=")"/>
+          </m:dPr>
+          <m:e>
+            <m:r>
+              <w:rPr>
+                <w:rFonts w:ascii="Cambria Math" w:hAnsi="Cambria Math"/>
+              </w:rPr>
+              <m:t xml:space="preserve">0</m:t>
+            </m:r>
+          </m:e>
+        </m:d>
+        <m:r>
+          <w:rPr>
+            <w:rFonts w:ascii="Cambria Math" w:hAnsi="Cambria Math"/>
+          </w:rPr>
+          <m:t xml:space="preserve">−</m:t>
+        </m:r>
+        <m:d>
+          <m:dPr>
+            <m:begChr m:val="("/>
+            <m:endChr m:val=")"/>
+          </m:dPr>
+          <m:e>
+            <m:r>
+              <w:rPr>
+                <w:rFonts w:ascii="Cambria Math" w:hAnsi="Cambria Math"/>
+              </w:rPr>
+              <m:t xml:space="preserve">1</m:t>
+            </m:r>
+            <m:r>
+              <w:rPr>
+                <w:rFonts w:ascii="Cambria Math" w:hAnsi="Cambria Math"/>
+              </w:rPr>
+              <m:t xml:space="preserve">−</m:t>
+            </m:r>
+            <m:r>
+              <w:rPr>
+                <w:rFonts w:ascii="Cambria Math" w:hAnsi="Cambria Math"/>
+              </w:rPr>
+              <m:t xml:space="preserve">η</m:t>
+            </m:r>
+          </m:e>
+        </m:d>
+        <m:r>
+          <w:rPr>
+            <w:rFonts w:ascii="Cambria Math" w:hAnsi="Cambria Math"/>
+          </w:rPr>
+          <m:t xml:space="preserve">ξ</m:t>
+        </m:r>
+        <m:sSub>
+          <m:e>
+            <m:r>
+              <w:rPr>
+                <w:rFonts w:ascii="Cambria Math" w:hAnsi="Cambria Math"/>
+              </w:rPr>
+              <m:t xml:space="preserve">y</m:t>
+            </m:r>
+          </m:e>
+          <m:sub>
+            <m:r>
+              <w:rPr>
+                <w:rFonts w:ascii="Cambria Math" w:hAnsi="Cambria Math"/>
+              </w:rPr>
+              <m:t xml:space="preserve">b</m:t>
+            </m:r>
+          </m:sub>
+        </m:sSub>
+        <m:d>
+          <m:dPr>
+            <m:begChr m:val="("/>
+            <m:endChr m:val=")"/>
+          </m:dPr>
+          <m:e>
+            <m:r>
+              <w:rPr>
+                <w:rFonts w:ascii="Cambria Math" w:hAnsi="Cambria Math"/>
+              </w:rPr>
+              <m:t xml:space="preserve">1</m:t>
+            </m:r>
+          </m:e>
+        </m:d>
+        <m:r>
+          <w:rPr>
+            <w:rFonts w:ascii="Cambria Math" w:hAnsi="Cambria Math"/>
+          </w:rPr>
+          <m:t xml:space="preserve">−</m:t>
+        </m:r>
+        <m:r>
+          <w:rPr>
+            <w:rFonts w:ascii="Cambria Math" w:hAnsi="Cambria Math"/>
+          </w:rPr>
+          <m:t xml:space="preserve">η</m:t>
+        </m:r>
+        <m:r>
+          <w:rPr>
+            <w:rFonts w:ascii="Cambria Math" w:hAnsi="Cambria Math"/>
+          </w:rPr>
+          <m:t xml:space="preserve">ξ</m:t>
+        </m:r>
+        <m:sSub>
+          <m:e>
+            <m:r>
+              <w:rPr>
+                <w:rFonts w:ascii="Cambria Math" w:hAnsi="Cambria Math"/>
+              </w:rPr>
+              <m:t xml:space="preserve">y</m:t>
+            </m:r>
+          </m:e>
+          <m:sub>
+            <m:r>
+              <w:rPr>
+                <w:rFonts w:ascii="Cambria Math" w:hAnsi="Cambria Math"/>
+              </w:rPr>
+              <m:t xml:space="preserve">t</m:t>
+            </m:r>
+          </m:sub>
+        </m:sSub>
+        <m:d>
+          <m:dPr>
+            <m:begChr m:val="("/>
+            <m:endChr m:val=")"/>
+          </m:dPr>
+          <m:e>
+            <m:r>
+              <w:rPr>
+                <w:rFonts w:ascii="Cambria Math" w:hAnsi="Cambria Math"/>
+              </w:rPr>
+              <m:t xml:space="preserve">1</m:t>
+            </m:r>
+          </m:e>
+        </m:d>
+      </m:oMath>
+    </w:p>
+    <w:p>
+      <w:pPr>
+        <w:pStyle w:val="Normal"/>
+        <w:spacing w:lineRule="auto" w:line="240"/>
+        <w:jc w:val="both"/>
+        <w:rPr>
+          <w:rFonts w:ascii="Times New Roman" w:hAnsi="Times New Roman" w:cs="Times New Roman"/>
+          <w:b/>
+          <w:b/>
+          <w:bCs/>
+          <w:sz w:val="20"/>
+          <w:szCs w:val="20"/>
+        </w:rPr>
+      </w:pPr>
+      <w:r>
+        <w:rPr>
+          <w:rFonts w:cs="Times New Roman" w:ascii="Times New Roman" w:hAnsi="Times New Roman"/>
+          <w:b w:val="false"/>
+          <w:bCs w:val="false"/>
+          <w:sz w:val="20"/>
+          <w:szCs w:val="20"/>
+        </w:rPr>
+        <w:t xml:space="preserve">La geometría de entrada es dada en forma de puntos, lo cuál es un pequeño inconveniente al querer usar este generador, debido a que se espera que los contornos sean expresados en forma explícita como una función de las coordenadas de cómputo </w:t>
+      </w:r>
+      <w:r>
+        <w:rPr>
+          <w:rFonts w:cs="Times New Roman" w:ascii="Times New Roman" w:hAnsi="Times New Roman"/>
+          <w:b w:val="false"/>
+          <w:bCs w:val="false"/>
+          <w:sz w:val="20"/>
+          <w:szCs w:val="20"/>
+        </w:rPr>
+      </w:r>
+      <m:oMath xmlns:m="http://schemas.openxmlformats.org/officeDocument/2006/math">
+        <m:r>
+          <w:rPr>
+            <w:rFonts w:ascii="Cambria Math" w:hAnsi="Cambria Math"/>
+          </w:rPr>
+          <m:t xml:space="preserve">ξ</m:t>
+        </m:r>
+        <m:r>
+          <w:rPr>
+            <w:rFonts w:ascii="Cambria Math" w:hAnsi="Cambria Math"/>
+          </w:rPr>
+          <m:t xml:space="preserve">,</m:t>
+        </m:r>
+        <m:r>
+          <w:rPr>
+            <w:rFonts w:ascii="Cambria Math" w:hAnsi="Cambria Math"/>
+          </w:rPr>
+          <m:t xml:space="preserve">η</m:t>
+        </m:r>
+      </m:oMath>
+      <w:r>
+        <w:rPr>
+          <w:rFonts w:cs="Times New Roman" w:ascii="Times New Roman" w:hAnsi="Times New Roman"/>
+          <w:b w:val="false"/>
+          <w:bCs w:val="false"/>
+          <w:sz w:val="20"/>
+          <w:szCs w:val="20"/>
+        </w:rPr>
+        <w:t xml:space="preserve">. </w:t>
+      </w:r>
+      <w:r>
+        <w:rPr>
+          <w:rFonts w:cs="Times New Roman" w:ascii="Times New Roman" w:hAnsi="Times New Roman"/>
+          <w:b w:val="false"/>
+          <w:bCs w:val="false"/>
+          <w:sz w:val="20"/>
+          <w:szCs w:val="20"/>
+        </w:rPr>
+        <w:t>Para esto, generamos los contornos como funciones lineales por trozos del tipo siguiente.</w:t>
+      </w:r>
+    </w:p>
+    <w:p>
+      <w:pPr>
+        <w:pStyle w:val="Normal"/>
+        <w:spacing w:lineRule="auto" w:line="240"/>
+        <w:jc w:val="both"/>
+        <w:rPr>
+          <w:b w:val="false"/>
+          <w:b w:val="false"/>
+          <w:bCs w:val="false"/>
+        </w:rPr>
+      </w:pPr>
+      <w:r>
+        <w:rPr>
+          <w:rFonts w:cs="Times New Roman" w:ascii="Times New Roman" w:hAnsi="Times New Roman"/>
+          <w:b/>
+          <w:bCs/>
+          <w:sz w:val="20"/>
+          <w:szCs w:val="20"/>
+        </w:rPr>
+      </w:r>
+    </w:p>
+    <w:p>
+      <w:pPr>
+        <w:pStyle w:val="Normal"/>
+        <w:spacing w:lineRule="auto" w:line="240"/>
+        <w:jc w:val="both"/>
+        <w:rPr>
+          <w:b w:val="false"/>
+          <w:b w:val="false"/>
+          <w:bCs w:val="false"/>
+        </w:rPr>
+      </w:pPr>
+      <w:r>
+        <w:rPr>
+          <w:rFonts w:cs="Times New Roman" w:ascii="Times New Roman" w:hAnsi="Times New Roman"/>
+          <w:b/>
+          <w:bCs/>
+          <w:sz w:val="20"/>
+          <w:szCs w:val="20"/>
+        </w:rPr>
+      </w:r>
+    </w:p>
+    <w:p>
+      <w:pPr>
+        <w:pStyle w:val="Normal"/>
+        <w:spacing w:lineRule="auto" w:line="240"/>
+        <w:jc w:val="both"/>
+        <w:rPr>
+          <w:b w:val="false"/>
+          <w:b w:val="false"/>
+          <w:bCs w:val="false"/>
+        </w:rPr>
+      </w:pPr>
+      <w:r>
+        <w:rPr>
+          <w:rFonts w:cs="Times New Roman" w:ascii="Times New Roman" w:hAnsi="Times New Roman"/>
+          <w:b/>
+          <w:bCs/>
+          <w:sz w:val="20"/>
+          <w:szCs w:val="20"/>
+        </w:rPr>
+      </w:r>
+    </w:p>
+    <w:p>
+      <w:pPr>
+        <w:pStyle w:val="Normal"/>
+        <w:spacing w:lineRule="auto" w:line="240"/>
+        <w:jc w:val="both"/>
+        <w:rPr>
+          <w:rFonts w:ascii="Times New Roman" w:hAnsi="Times New Roman" w:cs="Times New Roman"/>
+          <w:b/>
+          <w:b/>
+          <w:bCs/>
+          <w:sz w:val="20"/>
+          <w:szCs w:val="20"/>
+        </w:rPr>
+      </w:pPr>
+      <w:r>
+        <w:rPr>
+          <w:rFonts w:cs="Times New Roman" w:ascii="Times New Roman" w:hAnsi="Times New Roman"/>
+          <w:b w:val="false"/>
+          <w:bCs w:val="false"/>
+          <w:sz w:val="20"/>
+          <w:szCs w:val="20"/>
+        </w:rPr>
+        <w:t>El generador algebraico puede ser resumido en el siguiente pseudocódigo.</w:t>
+      </w:r>
+    </w:p>
+    <w:p>
+      <w:pPr>
+        <w:pStyle w:val="Normal"/>
+        <w:spacing w:lineRule="auto" w:line="240"/>
+        <w:jc w:val="both"/>
+        <w:rPr>
+          <w:b w:val="false"/>
+          <w:b w:val="false"/>
+          <w:bCs w:val="false"/>
+        </w:rPr>
+      </w:pPr>
+      <w:r>
+        <w:rPr>
+          <w:rFonts w:cs="Times New Roman" w:ascii="Times New Roman" w:hAnsi="Times New Roman"/>
+          <w:b/>
+          <w:bCs/>
+          <w:sz w:val="20"/>
+          <w:szCs w:val="20"/>
+        </w:rPr>
         <w:drawing>
-          <wp:anchor behindDoc="0" distT="0" distB="0" distL="0" distR="0" simplePos="0" locked="0" layoutInCell="1" allowOverlap="1" relativeHeight="34">
-            <wp:simplePos x="0" y="0"/>
-            <wp:positionH relativeFrom="column">
-              <wp:align>center</wp:align>
-            </wp:positionH>
-            <wp:positionV relativeFrom="paragraph">
-              <wp:posOffset>635</wp:posOffset>
-            </wp:positionV>
-            <wp:extent cx="2663190" cy="1093470"/>
-            <wp:effectExtent l="0" t="0" r="0" b="0"/>
-            <wp:wrapSquare wrapText="largest"/>
-            <wp:docPr id="4" name="Image2" descr=""/>
-            <wp:cNvGraphicFramePr>
-              <a:graphicFrameLocks xmlns:a="http://schemas.openxmlformats.org/drawingml/2006/main" noChangeAspect="1"/>
-            </wp:cNvGraphicFramePr>
-            <a:graphic xmlns:a="http://schemas.openxmlformats.org/drawingml/2006/main">
-              <a:graphicData uri="http://schemas.openxmlformats.org/drawingml/2006/picture">
-                <pic:pic xmlns:pic="http://schemas.openxmlformats.org/drawingml/2006/picture">
-                  <pic:nvPicPr>
-                    <pic:cNvPr id="4" name="Image2" descr=""/>
-                    <pic:cNvPicPr>
-                      <a:picLocks noChangeAspect="1" noChangeArrowheads="1"/>
-                    </pic:cNvPicPr>
-                  </pic:nvPicPr>
-                  <pic:blipFill>
-                    <a:blip r:embed="rId9"/>
-                    <a:stretch>
-                      <a:fillRect/>
-                    </a:stretch>
-                  </pic:blipFill>
-                  <pic:spPr bwMode="auto">
-                    <a:xfrm>
-                      <a:off x="0" y="0"/>
-                      <a:ext cx="2663190" cy="1093470"/>
-                    </a:xfrm>
-                    <a:prstGeom prst="rect">
-                      <a:avLst/>
-                    </a:prstGeom>
-                  </pic:spPr>
-                </pic:pic>
-              </a:graphicData>
-            </a:graphic>
-          </wp:anchor>
-        </w:drawing>
-      </w:r>
-    </w:p>
-    <w:p>
-      <w:pPr>
-        <w:pStyle w:val="Normal"/>
-        <w:spacing w:lineRule="auto" w:line="240"/>
-        <w:jc w:val="both"/>
-        <w:rPr>
-          <w:b w:val="false"/>
-          <w:b w:val="false"/>
-          <w:bCs w:val="false"/>
-        </w:rPr>
-      </w:pPr>
-      <w:r>
-        <w:rPr>
-          <w:rFonts w:cs="Times New Roman" w:ascii="Times New Roman" w:hAnsi="Times New Roman"/>
-          <w:b/>
-          <w:bCs/>
-          <w:sz w:val="20"/>
-          <w:szCs w:val="20"/>
-        </w:rPr>
-      </w:r>
-    </w:p>
-    <w:p>
-      <w:pPr>
-        <w:pStyle w:val="Normal"/>
-        <w:spacing w:lineRule="auto" w:line="240"/>
-        <w:jc w:val="both"/>
-        <w:rPr>
-          <w:b w:val="false"/>
-          <w:b w:val="false"/>
-          <w:bCs w:val="false"/>
-        </w:rPr>
-      </w:pPr>
-      <w:r>
-        <w:rPr>
-          <w:rFonts w:cs="Times New Roman" w:ascii="Times New Roman" w:hAnsi="Times New Roman"/>
-          <w:b/>
-          <w:bCs/>
-          <w:sz w:val="20"/>
-          <w:szCs w:val="20"/>
-        </w:rPr>
-      </w:r>
-    </w:p>
-    <w:p>
-      <w:pPr>
-        <w:pStyle w:val="Normal"/>
-        <w:spacing w:lineRule="auto" w:line="240"/>
-        <w:jc w:val="both"/>
-        <w:rPr>
-          <w:b w:val="false"/>
-          <w:b w:val="false"/>
-          <w:bCs w:val="false"/>
-        </w:rPr>
-      </w:pPr>
-      <w:r>
-        <w:rPr>
-          <w:rFonts w:cs="Times New Roman" w:ascii="Times New Roman" w:hAnsi="Times New Roman"/>
-          <w:b/>
-          <w:bCs/>
-          <w:sz w:val="20"/>
-          <w:szCs w:val="20"/>
-        </w:rPr>
-      </w:r>
-    </w:p>
-    <w:p>
-      <w:pPr>
-        <w:pStyle w:val="Normal"/>
-        <w:spacing w:lineRule="auto" w:line="240"/>
-        <w:jc w:val="both"/>
-        <w:rPr>
-          <w:b w:val="false"/>
-          <w:b w:val="false"/>
-          <w:bCs w:val="false"/>
-        </w:rPr>
-      </w:pPr>
-      <w:r>
-        <w:rPr>
-          <w:rFonts w:cs="Times New Roman" w:ascii="Times New Roman" w:hAnsi="Times New Roman"/>
-          <w:b/>
-          <w:bCs/>
-          <w:sz w:val="20"/>
-          <w:szCs w:val="20"/>
-        </w:rPr>
-      </w:r>
-    </w:p>
-    <w:p>
-      <w:pPr>
-        <w:pStyle w:val="Normal"/>
-        <w:spacing w:lineRule="auto" w:line="240"/>
-        <w:jc w:val="both"/>
-        <w:rPr>
-          <w:rFonts w:ascii="Times New Roman" w:hAnsi="Times New Roman" w:cs="Times New Roman"/>
-          <w:b/>
-          <w:b/>
-          <w:bCs/>
-          <w:sz w:val="20"/>
-          <w:szCs w:val="20"/>
-        </w:rPr>
-      </w:pPr>
-      <w:r>
-        <w:rPr>
-          <w:rFonts w:cs="Times New Roman" w:ascii="Times New Roman" w:hAnsi="Times New Roman"/>
-          <w:b w:val="false"/>
-          <w:bCs w:val="false"/>
-          <w:sz w:val="20"/>
-          <w:szCs w:val="20"/>
-        </w:rPr>
-        <w:t xml:space="preserve">La geometría de entrada es dada en forma de puntos, lo cuál es un pequeño inconveniente al querer usar este generador, debido a que se espera que los contornos sean expresados en forma explícita como una función de las coordenadas de cómputo </w:t>
-      </w:r>
-      <w:r>
-        <w:rPr>
-          <w:rFonts w:cs="Times New Roman" w:ascii="Times New Roman" w:hAnsi="Times New Roman"/>
-          <w:b w:val="false"/>
-          <w:bCs w:val="false"/>
-          <w:sz w:val="20"/>
-          <w:szCs w:val="20"/>
-        </w:rPr>
-      </w:r>
-      <m:oMath xmlns:m="http://schemas.openxmlformats.org/officeDocument/2006/math">
-        <m:r>
-          <w:rPr>
-            <w:rFonts w:ascii="Cambria Math" w:hAnsi="Cambria Math"/>
-          </w:rPr>
-          <m:t xml:space="preserve">ξ</m:t>
-        </m:r>
-        <m:r>
-          <w:rPr>
-            <w:rFonts w:ascii="Cambria Math" w:hAnsi="Cambria Math"/>
-          </w:rPr>
-          <m:t xml:space="preserve">,</m:t>
-        </m:r>
-        <m:r>
-          <w:rPr>
-            <w:rFonts w:ascii="Cambria Math" w:hAnsi="Cambria Math"/>
-          </w:rPr>
-          <m:t xml:space="preserve">η</m:t>
-        </m:r>
-      </m:oMath>
-      <w:r>
-        <w:rPr>
-          <w:rFonts w:cs="Times New Roman" w:ascii="Times New Roman" w:hAnsi="Times New Roman"/>
-          <w:b w:val="false"/>
-          <w:bCs w:val="false"/>
-          <w:sz w:val="20"/>
-          <w:szCs w:val="20"/>
-        </w:rPr>
-        <w:t xml:space="preserve">. </w:t>
-      </w:r>
-      <w:r>
-        <w:rPr>
-          <w:rFonts w:cs="Times New Roman" w:ascii="Times New Roman" w:hAnsi="Times New Roman"/>
-          <w:b w:val="false"/>
-          <w:bCs w:val="false"/>
-          <w:sz w:val="20"/>
-          <w:szCs w:val="20"/>
-        </w:rPr>
-        <w:t>Para esto, generamos los contornos como funciones lineales por trozos del tipo siguiente.</w:t>
-      </w:r>
-    </w:p>
-    <w:p>
-      <w:pPr>
-        <w:pStyle w:val="Normal"/>
-        <w:spacing w:lineRule="auto" w:line="240"/>
-        <w:jc w:val="both"/>
-        <w:rPr>
-          <w:b w:val="false"/>
-          <w:b w:val="false"/>
-          <w:bCs w:val="false"/>
-        </w:rPr>
-      </w:pPr>
-      <w:r>
-        <w:rPr>
-          <w:rFonts w:cs="Times New Roman" w:ascii="Times New Roman" w:hAnsi="Times New Roman"/>
-          <w:b/>
-          <w:bCs/>
-          <w:sz w:val="20"/>
-          <w:szCs w:val="20"/>
-        </w:rPr>
-        <w:drawing>
-          <wp:anchor behindDoc="0" distT="0" distB="0" distL="0" distR="0" simplePos="0" locked="0" layoutInCell="1" allowOverlap="1" relativeHeight="36">
-            <wp:simplePos x="0" y="0"/>
-            <wp:positionH relativeFrom="column">
-              <wp:align>center</wp:align>
-            </wp:positionH>
-            <wp:positionV relativeFrom="paragraph">
-              <wp:posOffset>635</wp:posOffset>
-            </wp:positionV>
-            <wp:extent cx="2269490" cy="735330"/>
-            <wp:effectExtent l="0" t="0" r="0" b="0"/>
-            <wp:wrapSquare wrapText="largest"/>
-            <wp:docPr id="5" name="Image3" descr=""/>
-            <wp:cNvGraphicFramePr>
-              <a:graphicFrameLocks xmlns:a="http://schemas.openxmlformats.org/drawingml/2006/main" noChangeAspect="1"/>
-            </wp:cNvGraphicFramePr>
-            <a:graphic xmlns:a="http://schemas.openxmlformats.org/drawingml/2006/main">
-              <a:graphicData uri="http://schemas.openxmlformats.org/drawingml/2006/picture">
-                <pic:pic xmlns:pic="http://schemas.openxmlformats.org/drawingml/2006/picture">
-                  <pic:nvPicPr>
-                    <pic:cNvPr id="5" name="Image3" descr=""/>
-                    <pic:cNvPicPr>
-                      <a:picLocks noChangeAspect="1" noChangeArrowheads="1"/>
-                    </pic:cNvPicPr>
-                  </pic:nvPicPr>
-                  <pic:blipFill>
-                    <a:blip r:embed="rId10"/>
-                    <a:stretch>
-                      <a:fillRect/>
-                    </a:stretch>
-                  </pic:blipFill>
-                  <pic:spPr bwMode="auto">
-                    <a:xfrm>
-                      <a:off x="0" y="0"/>
-                      <a:ext cx="2269490" cy="735330"/>
-                    </a:xfrm>
-                    <a:prstGeom prst="rect">
-                      <a:avLst/>
-                    </a:prstGeom>
-                  </pic:spPr>
-                </pic:pic>
-              </a:graphicData>
-            </a:graphic>
-          </wp:anchor>
-        </w:drawing>
-      </w:r>
-    </w:p>
-    <w:p>
-      <w:pPr>
-        <w:pStyle w:val="Normal"/>
-        <w:spacing w:lineRule="auto" w:line="240"/>
-        <w:jc w:val="both"/>
-        <w:rPr>
-          <w:b w:val="false"/>
-          <w:b w:val="false"/>
-          <w:bCs w:val="false"/>
-        </w:rPr>
-      </w:pPr>
-      <w:r>
-        <w:rPr>
-          <w:rFonts w:cs="Times New Roman" w:ascii="Times New Roman" w:hAnsi="Times New Roman"/>
-          <w:b/>
-          <w:bCs/>
-          <w:sz w:val="20"/>
-          <w:szCs w:val="20"/>
-        </w:rPr>
-      </w:r>
-    </w:p>
-    <w:p>
-      <w:pPr>
-        <w:pStyle w:val="Normal"/>
-        <w:spacing w:lineRule="auto" w:line="240"/>
-        <w:jc w:val="both"/>
-        <w:rPr>
-          <w:b w:val="false"/>
-          <w:b w:val="false"/>
-          <w:bCs w:val="false"/>
-        </w:rPr>
-      </w:pPr>
-      <w:r>
-        <w:rPr>
-          <w:rFonts w:cs="Times New Roman" w:ascii="Times New Roman" w:hAnsi="Times New Roman"/>
-          <w:b/>
-          <w:bCs/>
-          <w:sz w:val="20"/>
-          <w:szCs w:val="20"/>
-        </w:rPr>
-      </w:r>
-    </w:p>
-    <w:p>
-      <w:pPr>
-        <w:pStyle w:val="Normal"/>
-        <w:spacing w:lineRule="auto" w:line="240"/>
-        <w:jc w:val="both"/>
-        <w:rPr>
-          <w:rFonts w:ascii="Times New Roman" w:hAnsi="Times New Roman" w:cs="Times New Roman"/>
-          <w:b/>
-          <w:b/>
-          <w:bCs/>
-          <w:sz w:val="20"/>
-          <w:szCs w:val="20"/>
-        </w:rPr>
-      </w:pPr>
-      <w:r>
-        <w:rPr>
-          <w:rFonts w:cs="Times New Roman" w:ascii="Times New Roman" w:hAnsi="Times New Roman"/>
-          <w:b w:val="false"/>
-          <w:bCs w:val="false"/>
-          <w:sz w:val="20"/>
-          <w:szCs w:val="20"/>
-        </w:rPr>
-        <w:t>El generador algebraico puede ser resumido en el siguiente pseudocódigo.</w:t>
-      </w:r>
-    </w:p>
-    <w:p>
-      <w:pPr>
-        <w:pStyle w:val="Normal"/>
-        <w:spacing w:lineRule="auto" w:line="240"/>
-        <w:jc w:val="both"/>
-        <w:rPr>
-          <w:b w:val="false"/>
-          <w:b w:val="false"/>
-          <w:bCs w:val="false"/>
-        </w:rPr>
-      </w:pPr>
-      <w:r>
-        <w:rPr>
-          <w:rFonts w:cs="Times New Roman" w:ascii="Times New Roman" w:hAnsi="Times New Roman"/>
-          <w:b/>
-          <w:bCs/>
-          <w:sz w:val="20"/>
-          <w:szCs w:val="20"/>
-        </w:rPr>
-        <w:drawing>
-          <wp:anchor behindDoc="0" distT="0" distB="0" distL="0" distR="0" simplePos="0" locked="0" layoutInCell="1" allowOverlap="1" relativeHeight="37">
+          <wp:anchor behindDoc="0" distT="0" distB="0" distL="0" distR="0" simplePos="0" locked="0" layoutInCell="1" allowOverlap="1" relativeHeight="35">
             <wp:simplePos x="0" y="0"/>
             <wp:positionH relativeFrom="column">
               <wp:align>center</wp:align>
@@ -4659,7 +5503,7 @@
             <wp:extent cx="4476115" cy="1149985"/>
             <wp:effectExtent l="0" t="0" r="0" b="0"/>
             <wp:wrapSquare wrapText="largest"/>
-            <wp:docPr id="6" name="Image4" descr=""/>
+            <wp:docPr id="4" name="Image4" descr=""/>
             <wp:cNvGraphicFramePr>
               <a:graphicFrameLocks xmlns:a="http://schemas.openxmlformats.org/drawingml/2006/main" noChangeAspect="1"/>
             </wp:cNvGraphicFramePr>
@@ -4667,13 +5511,13 @@
               <a:graphicData uri="http://schemas.openxmlformats.org/drawingml/2006/picture">
                 <pic:pic xmlns:pic="http://schemas.openxmlformats.org/drawingml/2006/picture">
                   <pic:nvPicPr>
-                    <pic:cNvPr id="6" name="Image4" descr=""/>
+                    <pic:cNvPr id="4" name="Image4" descr=""/>
                     <pic:cNvPicPr>
                       <a:picLocks noChangeAspect="1" noChangeArrowheads="1"/>
                     </pic:cNvPicPr>
                   </pic:nvPicPr>
                   <pic:blipFill>
-                    <a:blip r:embed="rId11"/>
+                    <a:blip r:embed="rId9"/>
                     <a:stretch>
                       <a:fillRect/>
                     </a:stretch>
@@ -4885,19 +5729,61 @@
           <w:sz w:val="20"/>
           <w:szCs w:val="20"/>
         </w:rPr>
+      </w:r>
+    </w:p>
+    <w:p>
+      <w:pPr>
+        <w:pStyle w:val="Normal"/>
+        <w:spacing w:lineRule="auto" w:line="240"/>
+        <w:jc w:val="both"/>
+        <w:rPr>
+          <w:b w:val="false"/>
+          <w:b w:val="false"/>
+          <w:bCs w:val="false"/>
+        </w:rPr>
+      </w:pPr>
+      <w:r>
+        <w:rPr>
+          <w:rFonts w:cs="Times New Roman" w:ascii="Times New Roman" w:hAnsi="Times New Roman"/>
+          <w:b/>
+          <w:bCs/>
+          <w:sz w:val="20"/>
+          <w:szCs w:val="20"/>
+        </w:rPr>
+      </w:r>
+    </w:p>
+    <w:p>
+      <w:pPr>
+        <w:pStyle w:val="Normal"/>
+        <w:spacing w:lineRule="auto" w:line="240"/>
+        <w:jc w:val="both"/>
+        <w:rPr>
+          <w:b w:val="false"/>
+          <w:b w:val="false"/>
+          <w:bCs w:val="false"/>
+        </w:rPr>
+      </w:pPr>
+      <w:r>
+        <w:rPr>
+          <w:rFonts w:cs="Times New Roman" w:ascii="Times New Roman" w:hAnsi="Times New Roman"/>
+          <w:b/>
+          <w:bCs/>
+          <w:sz w:val="20"/>
+          <w:szCs w:val="20"/>
+        </w:rPr>
         <w:drawing>
-          <wp:anchor behindDoc="0" distT="0" distB="0" distL="0" distR="0" simplePos="0" locked="0" layoutInCell="1" allowOverlap="1" relativeHeight="38">
+          <wp:anchor behindDoc="0" distT="0" distB="0" distL="0" distR="0" simplePos="0" locked="0" layoutInCell="1" allowOverlap="1" relativeHeight="36">
             <wp:simplePos x="0" y="0"/>
             <wp:positionH relativeFrom="column">
               <wp:align>center</wp:align>
             </wp:positionH>
             <wp:positionV relativeFrom="paragraph">
-              <wp:posOffset>635</wp:posOffset>
+              <wp:posOffset>118110</wp:posOffset>
             </wp:positionV>
-            <wp:extent cx="5102860" cy="2365375"/>
+            <wp:extent cx="5252085" cy="2434590"/>
             <wp:effectExtent l="0" t="0" r="0" b="0"/>
             <wp:wrapSquare wrapText="largest"/>
-            <wp:docPr id="7" name="Image5" descr=""/>
+            <wp:docPr id="5" name="Image5" descr=""/>
             <wp:cNvGraphicFramePr>
               <a:graphicFrameLocks xmlns:a="http://schemas.openxmlformats.org/drawingml/2006/main" noChangeAspect="1"/>
             </wp:cNvGraphicFramePr>
@@ -4905,13 +5791,13 @@
               <a:graphicData uri="http://schemas.openxmlformats.org/drawingml/2006/picture">
                 <pic:pic xmlns:pic="http://schemas.openxmlformats.org/drawingml/2006/picture">
                   <pic:nvPicPr>
-                    <pic:cNvPr id="7" name="Image5" descr=""/>
+                    <pic:cNvPr id="5" name="Image5" descr=""/>
                     <pic:cNvPicPr>
                       <a:picLocks noChangeAspect="1" noChangeArrowheads="1"/>
                     </pic:cNvPicPr>
                   </pic:nvPicPr>
                   <pic:blipFill>
-                    <a:blip r:embed="rId12"/>
+                    <a:blip r:embed="rId10"/>
                     <a:stretch>
                       <a:fillRect/>
                     </a:stretch>
@@ -4919,7 +5805,7 @@
                   <pic:spPr bwMode="auto">
                     <a:xfrm>
                       <a:off x="0" y="0"/>
-                      <a:ext cx="5102860" cy="2365375"/>
+                      <a:ext cx="5252085" cy="2434590"/>
                     </a:xfrm>
                     <a:prstGeom prst="rect">
                       <a:avLst/>
@@ -4977,208 +5863,19 @@
           <w:sz w:val="20"/>
           <w:szCs w:val="20"/>
         </w:rPr>
-      </w:r>
-    </w:p>
-    <w:p>
-      <w:pPr>
-        <w:pStyle w:val="Normal"/>
-        <w:spacing w:lineRule="auto" w:line="240"/>
-        <w:jc w:val="both"/>
-        <w:rPr>
-          <w:b w:val="false"/>
-          <w:b w:val="false"/>
-          <w:bCs w:val="false"/>
-        </w:rPr>
-      </w:pPr>
-      <w:r>
-        <w:rPr>
-          <w:rFonts w:cs="Times New Roman" w:ascii="Times New Roman" w:hAnsi="Times New Roman"/>
-          <w:b/>
-          <w:bCs/>
-          <w:sz w:val="20"/>
-          <w:szCs w:val="20"/>
-        </w:rPr>
-      </w:r>
-    </w:p>
-    <w:p>
-      <w:pPr>
-        <w:pStyle w:val="Normal"/>
-        <w:spacing w:lineRule="auto" w:line="240"/>
-        <w:jc w:val="both"/>
-        <w:rPr>
-          <w:b w:val="false"/>
-          <w:b w:val="false"/>
-          <w:bCs w:val="false"/>
-        </w:rPr>
-      </w:pPr>
-      <w:r>
-        <w:rPr>
-          <w:rFonts w:cs="Times New Roman" w:ascii="Times New Roman" w:hAnsi="Times New Roman"/>
-          <w:b/>
-          <w:bCs/>
-          <w:sz w:val="20"/>
-          <w:szCs w:val="20"/>
-        </w:rPr>
-      </w:r>
-    </w:p>
-    <w:p>
-      <w:pPr>
-        <w:pStyle w:val="Normal"/>
-        <w:spacing w:lineRule="auto" w:line="240"/>
-        <w:jc w:val="both"/>
-        <w:rPr>
-          <w:b w:val="false"/>
-          <w:b w:val="false"/>
-          <w:bCs w:val="false"/>
-        </w:rPr>
-      </w:pPr>
-      <w:r>
-        <w:rPr>
-          <w:rFonts w:cs="Times New Roman" w:ascii="Times New Roman" w:hAnsi="Times New Roman"/>
-          <w:b/>
-          <w:bCs/>
-          <w:sz w:val="20"/>
-          <w:szCs w:val="20"/>
-        </w:rPr>
-      </w:r>
-    </w:p>
-    <w:p>
-      <w:pPr>
-        <w:pStyle w:val="Normal"/>
-        <w:spacing w:lineRule="auto" w:line="240"/>
-        <w:jc w:val="both"/>
-        <w:rPr>
-          <w:b w:val="false"/>
-          <w:b w:val="false"/>
-          <w:bCs w:val="false"/>
-        </w:rPr>
-      </w:pPr>
-      <w:r>
-        <w:rPr>
-          <w:rFonts w:cs="Times New Roman" w:ascii="Times New Roman" w:hAnsi="Times New Roman"/>
-          <w:b/>
-          <w:bCs/>
-          <w:sz w:val="20"/>
-          <w:szCs w:val="20"/>
-        </w:rPr>
-      </w:r>
-    </w:p>
-    <w:p>
-      <w:pPr>
-        <w:pStyle w:val="Normal"/>
-        <w:spacing w:lineRule="auto" w:line="240"/>
-        <w:jc w:val="both"/>
-        <w:rPr>
-          <w:b w:val="false"/>
-          <w:b w:val="false"/>
-          <w:bCs w:val="false"/>
-        </w:rPr>
-      </w:pPr>
-      <w:r>
-        <w:rPr>
-          <w:rFonts w:cs="Times New Roman" w:ascii="Times New Roman" w:hAnsi="Times New Roman"/>
-          <w:b/>
-          <w:bCs/>
-          <w:sz w:val="20"/>
-          <w:szCs w:val="20"/>
-        </w:rPr>
-      </w:r>
-    </w:p>
-    <w:p>
-      <w:pPr>
-        <w:pStyle w:val="Normal"/>
-        <w:spacing w:lineRule="auto" w:line="240"/>
-        <w:jc w:val="both"/>
-        <w:rPr>
-          <w:b w:val="false"/>
-          <w:b w:val="false"/>
-          <w:bCs w:val="false"/>
-        </w:rPr>
-      </w:pPr>
-      <w:r>
-        <w:rPr>
-          <w:rFonts w:cs="Times New Roman" w:ascii="Times New Roman" w:hAnsi="Times New Roman"/>
-          <w:b/>
-          <w:bCs/>
-          <w:sz w:val="20"/>
-          <w:szCs w:val="20"/>
-        </w:rPr>
-      </w:r>
-    </w:p>
-    <w:p>
-      <w:pPr>
-        <w:pStyle w:val="Normal"/>
-        <w:spacing w:lineRule="auto" w:line="240"/>
-        <w:jc w:val="both"/>
-        <w:rPr>
-          <w:b w:val="false"/>
-          <w:b w:val="false"/>
-          <w:bCs w:val="false"/>
-        </w:rPr>
-      </w:pPr>
-      <w:r>
-        <w:rPr>
-          <w:rFonts w:cs="Times New Roman" w:ascii="Times New Roman" w:hAnsi="Times New Roman"/>
-          <w:b/>
-          <w:bCs/>
-          <w:sz w:val="20"/>
-          <w:szCs w:val="20"/>
-        </w:rPr>
-      </w:r>
-    </w:p>
-    <w:p>
-      <w:pPr>
-        <w:pStyle w:val="Normal"/>
-        <w:spacing w:lineRule="auto" w:line="240"/>
-        <w:jc w:val="both"/>
-        <w:rPr>
-          <w:b w:val="false"/>
-          <w:b w:val="false"/>
-          <w:bCs w:val="false"/>
-        </w:rPr>
-      </w:pPr>
-      <w:r>
-        <w:rPr>
-          <w:rFonts w:cs="Times New Roman" w:ascii="Times New Roman" w:hAnsi="Times New Roman"/>
-          <w:b/>
-          <w:bCs/>
-          <w:sz w:val="20"/>
-          <w:szCs w:val="20"/>
-        </w:rPr>
-      </w:r>
-    </w:p>
-    <w:p>
-      <w:pPr>
-        <w:pStyle w:val="Normal"/>
-        <w:spacing w:lineRule="auto" w:line="240"/>
-        <w:jc w:val="both"/>
-        <w:rPr>
-          <w:b w:val="false"/>
-          <w:b w:val="false"/>
-          <w:bCs w:val="false"/>
-        </w:rPr>
-      </w:pPr>
-      <w:r>
-        <w:rPr>
-          <w:rFonts w:cs="Times New Roman" w:ascii="Times New Roman" w:hAnsi="Times New Roman"/>
-          <w:b/>
-          <w:bCs/>
-          <w:sz w:val="20"/>
-          <w:szCs w:val="20"/>
-        </w:rPr>
         <w:drawing>
-          <wp:anchor behindDoc="0" distT="0" distB="0" distL="0" distR="0" simplePos="0" locked="0" layoutInCell="1" allowOverlap="1" relativeHeight="39">
+          <wp:anchor behindDoc="0" distT="0" distB="0" distL="0" distR="0" simplePos="0" locked="0" layoutInCell="1" allowOverlap="1" relativeHeight="37">
             <wp:simplePos x="0" y="0"/>
             <wp:positionH relativeFrom="column">
               <wp:align>center</wp:align>
             </wp:positionH>
             <wp:positionV relativeFrom="paragraph">
-              <wp:posOffset>635</wp:posOffset>
+              <wp:posOffset>-99060</wp:posOffset>
             </wp:positionV>
             <wp:extent cx="5311775" cy="2529205"/>
             <wp:effectExtent l="0" t="0" r="0" b="0"/>
             <wp:wrapSquare wrapText="largest"/>
-            <wp:docPr id="8" name="Image6" descr=""/>
+            <wp:docPr id="6" name="Image6" descr=""/>
             <wp:cNvGraphicFramePr>
               <a:graphicFrameLocks xmlns:a="http://schemas.openxmlformats.org/drawingml/2006/main" noChangeAspect="1"/>
             </wp:cNvGraphicFramePr>
@@ -5186,13 +5883,13 @@
               <a:graphicData uri="http://schemas.openxmlformats.org/drawingml/2006/picture">
                 <pic:pic xmlns:pic="http://schemas.openxmlformats.org/drawingml/2006/picture">
                   <pic:nvPicPr>
-                    <pic:cNvPr id="8" name="Image6" descr=""/>
+                    <pic:cNvPr id="6" name="Image6" descr=""/>
                     <pic:cNvPicPr>
                       <a:picLocks noChangeAspect="1" noChangeArrowheads="1"/>
                     </pic:cNvPicPr>
                   </pic:nvPicPr>
                   <pic:blipFill>
-                    <a:blip r:embed="rId13"/>
+                    <a:blip r:embed="rId11"/>
                     <a:stretch>
                       <a:fillRect/>
                     </a:stretch>
@@ -5216,48 +5913,6 @@
             </a:graphic>
           </wp:anchor>
         </w:drawing>
-      </w:r>
-    </w:p>
-    <w:p>
-      <w:pPr>
-        <w:pStyle w:val="Normal"/>
-        <w:spacing w:lineRule="auto" w:line="240"/>
-        <w:jc w:val="both"/>
-        <w:rPr>
-          <w:b w:val="false"/>
-          <w:b w:val="false"/>
-          <w:bCs w:val="false"/>
-        </w:rPr>
-      </w:pPr>
-      <w:r>
-        <w:rPr>
-          <w:rFonts w:cs="Times New Roman" w:ascii="Times New Roman" w:hAnsi="Times New Roman"/>
-          <w:b/>
-          <w:bCs/>
-          <w:sz w:val="20"/>
-          <w:szCs w:val="20"/>
-        </w:rPr>
-      </w:r>
-    </w:p>
-    <w:p>
-      <w:pPr>
-        <w:pStyle w:val="Normal"/>
-        <w:spacing w:lineRule="auto" w:line="240"/>
-        <w:jc w:val="both"/>
-        <w:rPr>
-          <w:b w:val="false"/>
-          <w:b w:val="false"/>
-          <w:bCs w:val="false"/>
-        </w:rPr>
-      </w:pPr>
-      <w:r>
-        <w:rPr>
-          <w:rFonts w:cs="Times New Roman" w:ascii="Times New Roman" w:hAnsi="Times New Roman"/>
-          <w:b/>
-          <w:bCs/>
-          <w:sz w:val="20"/>
-          <w:szCs w:val="20"/>
-        </w:rPr>
       </w:r>
     </w:p>
     <w:p>

</xml_diff>

<commit_message>
updated compumat doc, used corrected images
</commit_message>
<xml_diff>
--- a/COMPUMAT/Projecto_COMP.docx
+++ b/COMPUMAT/Projecto_COMP.docx
@@ -460,6 +460,7 @@
         <w:spacing w:line="240" w:lineRule="auto"/>
         <w:jc w:val="both"/>
         <w:rPr>
+          <w:u w:val="single"/>
           <w:lang w:val="en-US"/>
         </w:rPr>
       </w:pPr>
@@ -472,6 +473,8 @@
         </w:rPr>
         <w:t>Another point to be addressed in this paper is the importance of iterative methods, that perform much less steps with respect to direct methods. A direct application is the generation of meshes. As a test case we will show the generation of meshes in 2D and then see the importance of preconditioning respect to the total number of iterations used to generate the mesh.</w:t>
       </w:r>
+      <w:bookmarkStart w:id="0" w:name="_GoBack"/>
+      <w:bookmarkEnd w:id="0"/>
     </w:p>
     <w:p>
       <w:pPr>
@@ -3204,39 +3207,6 @@
       <w:r>
         <w:rPr>
           <w:rFonts w:ascii="Times New Roman" w:hAnsi="Times New Roman" w:cs="Times New Roman"/>
-          <w:sz w:val="20"/>
-          <w:szCs w:val="20"/>
-        </w:rPr>
-        <w:t xml:space="preserve">En la siguiente figura se puede ver el </w:t>
-      </w:r>
-      <w:r>
-        <w:rPr>
-          <w:rFonts w:ascii="Times New Roman" w:hAnsi="Times New Roman" w:cs="Times New Roman"/>
-          <w:sz w:val="20"/>
-          <w:szCs w:val="20"/>
-        </w:rPr>
-        <w:t>procedimiento</w:t>
-      </w:r>
-      <w:r>
-        <w:rPr>
-          <w:rFonts w:ascii="Times New Roman" w:hAnsi="Times New Roman" w:cs="Times New Roman"/>
-          <w:sz w:val="20"/>
-          <w:szCs w:val="20"/>
-        </w:rPr>
-        <w:t xml:space="preserve"> seguido para la generación final de una malla 2D.</w:t>
-      </w:r>
-    </w:p>
-    <w:p>
-      <w:pPr>
-        <w:spacing w:line="240" w:lineRule="auto"/>
-        <w:jc w:val="both"/>
-        <w:rPr>
-          <w:rFonts w:ascii="Times New Roman" w:hAnsi="Times New Roman" w:cs="Times New Roman"/>
-        </w:rPr>
-      </w:pPr>
-      <w:r>
-        <w:rPr>
-          <w:rFonts w:ascii="Times New Roman" w:hAnsi="Times New Roman" w:cs="Times New Roman"/>
           <w:b/>
           <w:bCs/>
           <w:noProof/>
@@ -3245,15 +3215,15 @@
           <w:lang w:eastAsia="es-PE"/>
         </w:rPr>
         <w:drawing>
-          <wp:anchor distT="0" distB="0" distL="0" distR="0" simplePos="0" relativeHeight="32" behindDoc="0" locked="0" layoutInCell="1" allowOverlap="1">
+          <wp:anchor distT="0" distB="0" distL="0" distR="0" simplePos="0" relativeHeight="32" behindDoc="0" locked="0" layoutInCell="1" allowOverlap="1" wp14:anchorId="29BAC28F" wp14:editId="7CC6A53D">
             <wp:simplePos x="0" y="0"/>
             <wp:positionH relativeFrom="column">
-              <wp:align>center</wp:align>
+              <wp:posOffset>705485</wp:posOffset>
             </wp:positionH>
             <wp:positionV relativeFrom="paragraph">
-              <wp:posOffset>635</wp:posOffset>
+              <wp:posOffset>245745</wp:posOffset>
             </wp:positionV>
-            <wp:extent cx="4410075" cy="1409700"/>
+            <wp:extent cx="4210050" cy="1409700"/>
             <wp:effectExtent l="0" t="0" r="0" b="0"/>
             <wp:wrapSquare wrapText="largest"/>
             <wp:docPr id="3" name="Image1"/>
@@ -3270,7 +3240,13 @@
                     </pic:cNvPicPr>
                   </pic:nvPicPr>
                   <pic:blipFill>
-                    <a:blip r:embed="rId11"/>
+                    <a:blip r:embed="rId11" cstate="print">
+                      <a:extLst>
+                        <a:ext uri="{28A0092B-C50C-407E-A947-70E740481C1C}">
+                          <a14:useLocalDpi xmlns:a14="http://schemas.microsoft.com/office/drawing/2010/main" val="0"/>
+                        </a:ext>
+                      </a:extLst>
+                    </a:blip>
                     <a:stretch>
                       <a:fillRect/>
                     </a:stretch>
@@ -3278,7 +3254,7 @@
                   <pic:spPr bwMode="auto">
                     <a:xfrm>
                       <a:off x="0" y="0"/>
-                      <a:ext cx="4410075" cy="1409700"/>
+                      <a:ext cx="4210050" cy="1409700"/>
                     </a:xfrm>
                     <a:prstGeom prst="rect">
                       <a:avLst/>
@@ -3287,9 +3263,45 @@
                 </pic:pic>
               </a:graphicData>
             </a:graphic>
+            <wp14:sizeRelH relativeFrom="margin">
+              <wp14:pctWidth>0</wp14:pctWidth>
+            </wp14:sizeRelH>
           </wp:anchor>
         </w:drawing>
       </w:r>
+      <w:r>
+        <w:rPr>
+          <w:rFonts w:ascii="Times New Roman" w:hAnsi="Times New Roman" w:cs="Times New Roman"/>
+          <w:sz w:val="20"/>
+          <w:szCs w:val="20"/>
+        </w:rPr>
+        <w:t xml:space="preserve">En la siguiente figura se puede ver el </w:t>
+      </w:r>
+      <w:r>
+        <w:rPr>
+          <w:rFonts w:ascii="Times New Roman" w:hAnsi="Times New Roman" w:cs="Times New Roman"/>
+          <w:sz w:val="20"/>
+          <w:szCs w:val="20"/>
+        </w:rPr>
+        <w:t>procedimiento</w:t>
+      </w:r>
+      <w:r>
+        <w:rPr>
+          <w:rFonts w:ascii="Times New Roman" w:hAnsi="Times New Roman" w:cs="Times New Roman"/>
+          <w:sz w:val="20"/>
+          <w:szCs w:val="20"/>
+        </w:rPr>
+        <w:t xml:space="preserve"> seguido para la generación final de una malla 2D.</w:t>
+      </w:r>
+    </w:p>
+    <w:p>
+      <w:pPr>
+        <w:spacing w:line="240" w:lineRule="auto"/>
+        <w:jc w:val="both"/>
+        <w:rPr>
+          <w:rFonts w:ascii="Times New Roman" w:hAnsi="Times New Roman" w:cs="Times New Roman"/>
+        </w:rPr>
+      </w:pPr>
     </w:p>
     <w:p>
       <w:pPr>
@@ -12009,8 +12021,6 @@
         <w:spacing w:line="240" w:lineRule="auto"/>
         <w:jc w:val="both"/>
       </w:pPr>
-      <w:bookmarkStart w:id="0" w:name="_GoBack"/>
-      <w:bookmarkEnd w:id="0"/>
     </w:p>
     <w:p>
       <w:pPr>

</xml_diff>